<commit_message>
added base with children and replace prikaz102
</commit_message>
<xml_diff>
--- a/materials/prikaz_102.docx
+++ b/materials/prikaz_102.docx
@@ -314,7 +314,7 @@
           </mc:Choice>
           <mc:Fallback>
             <w:pict>
-              <v:line w14:anchorId="3CCB1418" id="Прямая соединительная линия 2" o:spid="_x0000_s1026" style="position:absolute;z-index:251659264;visibility:visible;mso-wrap-style:square;mso-width-percent:0;mso-height-percent:0;mso-wrap-distance-left:9pt;mso-wrap-distance-top:0;mso-wrap-distance-right:9pt;mso-wrap-distance-bottom:0;mso-position-horizontal:absolute;mso-position-horizontal-relative:text;mso-position-vertical:absolute;mso-position-vertical-relative:text;mso-width-percent:0;mso-height-percent:0;mso-width-relative:page;mso-height-relative:page" from=".3pt,1.45pt" to="481.5pt,1.45pt" o:gfxdata="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" strokeweight="4.5pt">
+              <v:line w14:anchorId="67DADAFA" id="Прямая соединительная линия 2" o:spid="_x0000_s1026" style="position:absolute;z-index:251659264;visibility:visible;mso-wrap-style:square;mso-width-percent:0;mso-height-percent:0;mso-wrap-distance-left:9pt;mso-wrap-distance-top:0;mso-wrap-distance-right:9pt;mso-wrap-distance-bottom:0;mso-position-horizontal:absolute;mso-position-horizontal-relative:text;mso-position-vertical:absolute;mso-position-vertical-relative:text;mso-width-percent:0;mso-height-percent:0;mso-width-relative:page;mso-height-relative:page" from=".3pt,1.45pt" to="481.5pt,1.45pt" o:gfxdata="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" strokeweight="4.5pt">
                 <v:stroke linestyle="thickThin"/>
               </v:line>
             </w:pict>
@@ -752,6 +752,21 @@
           <w:rFonts w:ascii="Times New Roman" w:hAnsi="Times New Roman"/>
           <w:szCs w:val="28"/>
         </w:rPr>
+        <w:fldChar w:fldCharType="separate"/>
+      </w:r>
+      <w:r>
+        <w:rPr>
+          <w:rFonts w:ascii="Times New Roman" w:hAnsi="Times New Roman"/>
+          <w:noProof/>
+          <w:szCs w:val="28"/>
+        </w:rPr>
+        <w:t>учителя</w:t>
+      </w:r>
+      <w:r>
+        <w:rPr>
+          <w:rFonts w:ascii="Times New Roman" w:hAnsi="Times New Roman"/>
+          <w:szCs w:val="28"/>
+        </w:rPr>
         <w:fldChar w:fldCharType="end"/>
       </w:r>
       <w:r>
@@ -780,6 +795,21 @@
           <w:rFonts w:ascii="Times New Roman" w:hAnsi="Times New Roman"/>
           <w:szCs w:val="28"/>
         </w:rPr>
+        <w:fldChar w:fldCharType="separate"/>
+      </w:r>
+      <w:r>
+        <w:rPr>
+          <w:rFonts w:ascii="Times New Roman" w:hAnsi="Times New Roman"/>
+          <w:noProof/>
+          <w:szCs w:val="28"/>
+        </w:rPr>
+        <w:t>Т.Г. Закрайнову</w:t>
+      </w:r>
+      <w:r>
+        <w:rPr>
+          <w:rFonts w:ascii="Times New Roman" w:hAnsi="Times New Roman"/>
+          <w:szCs w:val="28"/>
+        </w:rPr>
         <w:fldChar w:fldCharType="end"/>
       </w:r>
       <w:r>
@@ -836,6 +866,21 @@
           <w:rFonts w:ascii="Times New Roman" w:hAnsi="Times New Roman"/>
           <w:szCs w:val="28"/>
         </w:rPr>
+        <w:fldChar w:fldCharType="separate"/>
+      </w:r>
+      <w:r>
+        <w:rPr>
+          <w:rFonts w:ascii="Times New Roman" w:hAnsi="Times New Roman"/>
+          <w:noProof/>
+          <w:szCs w:val="28"/>
+        </w:rPr>
+        <w:t>воспитатель</w:t>
+      </w:r>
+      <w:r>
+        <w:rPr>
+          <w:rFonts w:ascii="Times New Roman" w:hAnsi="Times New Roman"/>
+          <w:szCs w:val="28"/>
+        </w:rPr>
         <w:fldChar w:fldCharType="end"/>
       </w:r>
       <w:r>
@@ -885,6 +930,28 @@
           <w:rFonts w:ascii="Times New Roman" w:hAnsi="Times New Roman"/>
           <w:szCs w:val="28"/>
         </w:rPr>
+        <w:instrText>\# "0,00"</w:instrText>
+      </w:r>
+      <w:r>
+        <w:rPr>
+          <w:rFonts w:ascii="Times New Roman" w:hAnsi="Times New Roman"/>
+          <w:szCs w:val="28"/>
+        </w:rPr>
+        <w:fldChar w:fldCharType="separate"/>
+      </w:r>
+      <w:r>
+        <w:rPr>
+          <w:rFonts w:ascii="Times New Roman" w:hAnsi="Times New Roman"/>
+          <w:noProof/>
+          <w:szCs w:val="28"/>
+        </w:rPr>
+        <w:t>0,40</w:t>
+      </w:r>
+      <w:r>
+        <w:rPr>
+          <w:rFonts w:ascii="Times New Roman" w:hAnsi="Times New Roman"/>
+          <w:szCs w:val="28"/>
+        </w:rPr>
         <w:fldChar w:fldCharType="end"/>
       </w:r>
       <w:r>
@@ -907,37 +974,6 @@
           <w:szCs w:val="28"/>
         </w:rPr>
         <w:t>.</w:t>
-      </w:r>
-      <w:r>
-        <w:rPr>
-          <w:rFonts w:ascii="Times New Roman" w:hAnsi="Times New Roman"/>
-          <w:szCs w:val="28"/>
-        </w:rPr>
-        <w:t xml:space="preserve"> </w:t>
-      </w:r>
-      <w:r>
-        <w:rPr>
-          <w:rFonts w:ascii="Times New Roman" w:hAnsi="Times New Roman"/>
-          <w:color w:val="FFFFFF" w:themeColor="background1"/>
-          <w:szCs w:val="28"/>
-        </w:rPr>
-        <w:fldChar w:fldCharType="begin"/>
-      </w:r>
-      <w:r>
-        <w:rPr>
-          <w:rFonts w:ascii="Times New Roman" w:hAnsi="Times New Roman"/>
-          <w:color w:val="FFFFFF" w:themeColor="background1"/>
-          <w:szCs w:val="28"/>
-        </w:rPr>
-        <w:instrText xml:space="preserve"> MERGEFIELD отклонение_час </w:instrText>
-      </w:r>
-      <w:r>
-        <w:rPr>
-          <w:rFonts w:ascii="Times New Roman" w:hAnsi="Times New Roman"/>
-          <w:color w:val="FFFFFF" w:themeColor="background1"/>
-          <w:szCs w:val="28"/>
-        </w:rPr>
-        <w:fldChar w:fldCharType="end"/>
       </w:r>
     </w:p>
     <w:p>
@@ -1078,6 +1114,21 @@
           <w:rFonts w:ascii="Times New Roman" w:hAnsi="Times New Roman"/>
           <w:szCs w:val="28"/>
         </w:rPr>
+        <w:fldChar w:fldCharType="separate"/>
+      </w:r>
+      <w:r>
+        <w:rPr>
+          <w:rFonts w:ascii="Times New Roman" w:hAnsi="Times New Roman"/>
+          <w:noProof/>
+          <w:szCs w:val="28"/>
+        </w:rPr>
+        <w:t>Т.Г. Закрайнову</w:t>
+      </w:r>
+      <w:r>
+        <w:rPr>
+          <w:rFonts w:ascii="Times New Roman" w:hAnsi="Times New Roman"/>
+          <w:szCs w:val="28"/>
+        </w:rPr>
         <w:fldChar w:fldCharType="end"/>
       </w:r>
       <w:r>
@@ -1113,6 +1164,21 @@
           <w:rFonts w:ascii="Times New Roman" w:hAnsi="Times New Roman"/>
           <w:szCs w:val="28"/>
         </w:rPr>
+        <w:fldChar w:fldCharType="separate"/>
+      </w:r>
+      <w:r>
+        <w:rPr>
+          <w:rFonts w:ascii="Times New Roman" w:hAnsi="Times New Roman"/>
+          <w:noProof/>
+          <w:szCs w:val="28"/>
+        </w:rPr>
+        <w:t>воспитатель</w:t>
+      </w:r>
+      <w:r>
+        <w:rPr>
+          <w:rFonts w:ascii="Times New Roman" w:hAnsi="Times New Roman"/>
+          <w:szCs w:val="28"/>
+        </w:rPr>
         <w:fldChar w:fldCharType="end"/>
       </w:r>
       <w:r>
@@ -1155,6 +1221,21 @@
           <w:rFonts w:ascii="Times New Roman" w:hAnsi="Times New Roman"/>
           <w:szCs w:val="28"/>
         </w:rPr>
+        <w:fldChar w:fldCharType="separate"/>
+      </w:r>
+      <w:r>
+        <w:rPr>
+          <w:rFonts w:ascii="Times New Roman" w:hAnsi="Times New Roman"/>
+          <w:noProof/>
+          <w:szCs w:val="28"/>
+        </w:rPr>
+        <w:t>0,40</w:t>
+      </w:r>
+      <w:r>
+        <w:rPr>
+          <w:rFonts w:ascii="Times New Roman" w:hAnsi="Times New Roman"/>
+          <w:szCs w:val="28"/>
+        </w:rPr>
         <w:fldChar w:fldCharType="end"/>
       </w:r>
       <w:r>
@@ -1197,6 +1278,21 @@
           <w:rFonts w:ascii="Times New Roman" w:hAnsi="Times New Roman"/>
           <w:szCs w:val="28"/>
         </w:rPr>
+        <w:fldChar w:fldCharType="separate"/>
+      </w:r>
+      <w:r>
+        <w:rPr>
+          <w:rFonts w:ascii="Times New Roman" w:hAnsi="Times New Roman"/>
+          <w:noProof/>
+          <w:szCs w:val="28"/>
+        </w:rPr>
+        <w:t>15835,20</w:t>
+      </w:r>
+      <w:r>
+        <w:rPr>
+          <w:rFonts w:ascii="Times New Roman" w:hAnsi="Times New Roman"/>
+          <w:szCs w:val="28"/>
+        </w:rPr>
         <w:fldChar w:fldCharType="end"/>
       </w:r>
       <w:r>
@@ -1233,6 +1329,21 @@
           <w:szCs w:val="28"/>
         </w:rPr>
         <w:instrText xml:space="preserve"> MERGEFIELD ОКЛАД </w:instrText>
+      </w:r>
+      <w:r>
+        <w:rPr>
+          <w:rFonts w:ascii="Times New Roman" w:hAnsi="Times New Roman"/>
+          <w:szCs w:val="28"/>
+        </w:rPr>
+        <w:fldChar w:fldCharType="separate"/>
+      </w:r>
+      <w:r>
+        <w:rPr>
+          <w:rFonts w:ascii="Times New Roman" w:hAnsi="Times New Roman"/>
+          <w:noProof/>
+          <w:szCs w:val="28"/>
+        </w:rPr>
+        <w:t>13196</w:t>
       </w:r>
       <w:r>
         <w:rPr>
@@ -1315,7 +1426,22 @@
           <w:rFonts w:ascii="Times New Roman" w:hAnsi="Times New Roman"/>
           <w:szCs w:val="28"/>
         </w:rPr>
-        <w:instrText xml:space="preserve"> MERGEFIELD "Вп_ФИО_винить_кого" </w:instrText>
+        <w:instrText xml:space="preserve"> MERGEFIELD Дп_сокр_дать_кому </w:instrText>
+      </w:r>
+      <w:r>
+        <w:rPr>
+          <w:rFonts w:ascii="Times New Roman" w:hAnsi="Times New Roman"/>
+          <w:szCs w:val="28"/>
+        </w:rPr>
+        <w:fldChar w:fldCharType="separate"/>
+      </w:r>
+      <w:r>
+        <w:rPr>
+          <w:rFonts w:ascii="Times New Roman" w:hAnsi="Times New Roman"/>
+          <w:noProof/>
+          <w:szCs w:val="28"/>
+        </w:rPr>
+        <w:t>Т.Г. Закрайновой</w:t>
       </w:r>
       <w:r>
         <w:rPr>
@@ -1540,6 +1666,21 @@
           <w:szCs w:val="28"/>
         </w:rPr>
         <w:instrText xml:space="preserve"> MERGEFIELD ФИО_сокр </w:instrText>
+      </w:r>
+      <w:r>
+        <w:rPr>
+          <w:rFonts w:ascii="Times New Roman" w:hAnsi="Times New Roman"/>
+          <w:szCs w:val="28"/>
+        </w:rPr>
+        <w:fldChar w:fldCharType="separate"/>
+      </w:r>
+      <w:r>
+        <w:rPr>
+          <w:rFonts w:ascii="Times New Roman" w:hAnsi="Times New Roman"/>
+          <w:noProof/>
+          <w:szCs w:val="28"/>
+        </w:rPr>
+        <w:t>Т.Г. Закрайнова</w:t>
       </w:r>
       <w:r>
         <w:rPr>
@@ -1660,1501 +1801,59 @@
 <wne:recipients xmlns:wpc="http://schemas.microsoft.com/office/word/2010/wordprocessingCanvas" xmlns:cx="http://schemas.microsoft.com/office/drawing/2014/chartex" xmlns:mc="http://schemas.openxmlformats.org/markup-compatibility/2006" xmlns:o="urn:schemas-microsoft-com:office:office" xmlns:r="http://schemas.openxmlformats.org/officeDocument/2006/relationships" xmlns:m="http://schemas.openxmlformats.org/officeDocument/2006/math" xmlns:v="urn:schemas-microsoft-com:vml" xmlns:wp14="http://schemas.microsoft.com/office/word/2010/wordprocessingDrawing" xmlns:wp="http://schemas.openxmlformats.org/drawingml/2006/wordprocessingDrawing" xmlns:w10="urn:schemas-microsoft-com:office:word" xmlns:w="http://schemas.openxmlformats.org/wordprocessingml/2006/main" xmlns:w14="http://schemas.microsoft.com/office/word/2010/wordml" xmlns:w15="http://schemas.microsoft.com/office/word/2012/wordml" xmlns:w16se="http://schemas.microsoft.com/office/word/2015/wordml/symex" xmlns:wpg="http://schemas.microsoft.com/office/word/2010/wordprocessingGroup" xmlns:wpi="http://schemas.microsoft.com/office/word/2010/wordprocessingInk" xmlns:wne="http://schemas.microsoft.com/office/word/2006/wordml" xmlns:wps="http://schemas.microsoft.com/office/word/2010/wordprocessingShape" mc:Ignorable="w14 w15 w16se wp14">
   <wne:recipientData>
     <wne:active wne:val="1"/>
-    <wne:hash wne:val="-1282814993"/>
-  </wne:recipientData>
-  <wne:recipientData>
-    <wne:active wne:val="1"/>
-    <wne:hash wne:val="84089926"/>
-  </wne:recipientData>
-  <wne:recipientData>
-    <wne:active wne:val="1"/>
-    <wne:hash wne:val="-2031641112"/>
-  </wne:recipientData>
-  <wne:recipientData>
-    <wne:active wne:val="1"/>
-    <wne:hash wne:val="1044048538"/>
-  </wne:recipientData>
-  <wne:recipientData>
-    <wne:active wne:val="1"/>
-    <wne:hash wne:val="1688695729"/>
-  </wne:recipientData>
-  <wne:recipientData>
-    <wne:active wne:val="1"/>
-    <wne:hash wne:val="-747398672"/>
-  </wne:recipientData>
-  <wne:recipientData>
-    <wne:active wne:val="1"/>
-    <wne:hash wne:val="-1710525034"/>
-  </wne:recipientData>
-  <wne:recipientData>
-    <wne:active wne:val="1"/>
-    <wne:hash wne:val="413891278"/>
-  </wne:recipientData>
-  <wne:recipientData>
-    <wne:active wne:val="1"/>
-    <wne:hash wne:val="-2092940992"/>
-  </wne:recipientData>
-  <wne:recipientData>
-    <wne:active wne:val="1"/>
-    <wne:hash wne:val="1325443508"/>
-  </wne:recipientData>
-  <wne:recipientData>
-    <wne:active wne:val="1"/>
-    <wne:hash wne:val="265570476"/>
-  </wne:recipientData>
-  <wne:recipientData>
-    <wne:active wne:val="1"/>
-    <wne:hash wne:val="380863001"/>
-  </wne:recipientData>
-  <wne:recipientData>
-    <wne:active wne:val="1"/>
-    <wne:hash wne:val="-475084546"/>
-  </wne:recipientData>
-  <wne:recipientData>
-    <wne:active wne:val="1"/>
-    <wne:hash wne:val="-1713796035"/>
-  </wne:recipientData>
-  <wne:recipientData>
-    <wne:active wne:val="1"/>
-    <wne:hash wne:val="213691973"/>
-  </wne:recipientData>
-  <wne:recipientData>
-    <wne:active wne:val="1"/>
-    <wne:hash wne:val="612331337"/>
-  </wne:recipientData>
-  <wne:recipientData>
-    <wne:active wne:val="1"/>
-    <wne:hash wne:val="297222791"/>
-  </wne:recipientData>
-  <wne:recipientData>
-    <wne:active wne:val="1"/>
-    <wne:hash wne:val="502190391"/>
-  </wne:recipientData>
-  <wne:recipientData>
-    <wne:active wne:val="1"/>
-    <wne:hash wne:val="-614656942"/>
-  </wne:recipientData>
-  <wne:recipientData>
-    <wne:active wne:val="1"/>
-    <wne:hash wne:val="271767015"/>
-  </wne:recipientData>
-  <wne:recipientData>
-    <wne:active wne:val="1"/>
-    <wne:hash wne:val="1830129171"/>
-  </wne:recipientData>
-  <wne:recipientData>
-    <wne:active wne:val="1"/>
-    <wne:hash wne:val="747129454"/>
-  </wne:recipientData>
-  <wne:recipientData>
-    <wne:active wne:val="1"/>
-    <wne:hash wne:val="382683469"/>
-  </wne:recipientData>
-  <wne:recipientData>
-    <wne:active wne:val="1"/>
-    <wne:hash wne:val="1013157112"/>
-  </wne:recipientData>
-  <wne:recipientData>
-    <wne:active wne:val="1"/>
-    <wne:hash wne:val="692979408"/>
-  </wne:recipientData>
-  <wne:recipientData>
-    <wne:active wne:val="1"/>
-    <wne:hash wne:val="2078090288"/>
-  </wne:recipientData>
-  <wne:recipientData>
-    <wne:active wne:val="1"/>
-    <wne:hash wne:val="523327639"/>
-  </wne:recipientData>
-  <wne:recipientData>
-    <wne:active wne:val="1"/>
-    <wne:hash wne:val="-613975113"/>
-  </wne:recipientData>
-  <wne:recipientData>
-    <wne:active wne:val="1"/>
-    <wne:hash wne:val="298582233"/>
-  </wne:recipientData>
-  <wne:recipientData>
-    <wne:active wne:val="1"/>
-    <wne:hash wne:val="-1155375206"/>
-  </wne:recipientData>
-  <wne:recipientData>
-    <wne:active wne:val="1"/>
-    <wne:hash wne:val="1991601282"/>
-  </wne:recipientData>
-  <wne:recipientData>
-    <wne:active wne:val="1"/>
-    <wne:hash wne:val="-1161759113"/>
-  </wne:recipientData>
-  <wne:recipientData>
-    <wne:active wne:val="1"/>
-    <wne:hash wne:val="1913815503"/>
-  </wne:recipientData>
-  <wne:recipientData>
-    <wne:active wne:val="1"/>
-    <wne:hash wne:val="174445158"/>
-  </wne:recipientData>
-  <wne:recipientData>
-    <wne:active wne:val="1"/>
-    <wne:hash wne:val="739042"/>
-  </wne:recipientData>
-  <wne:recipientData>
-    <wne:active wne:val="1"/>
-    <wne:hash wne:val="-953437796"/>
-  </wne:recipientData>
-  <wne:recipientData>
-    <wne:active wne:val="1"/>
-    <wne:hash wne:val="21419034"/>
-  </wne:recipientData>
-  <wne:recipientData>
-    <wne:active wne:val="1"/>
-    <wne:hash wne:val="867320092"/>
-  </wne:recipientData>
-  <wne:recipientData>
-    <wne:active wne:val="1"/>
-    <wne:hash wne:val="-1188713859"/>
-  </wne:recipientData>
-  <wne:recipientData>
-    <wne:active wne:val="1"/>
-    <wne:hash wne:val="3501413"/>
-  </wne:recipientData>
-  <wne:recipientData>
-    <wne:active wne:val="1"/>
-    <wne:hash wne:val="845827099"/>
-  </wne:recipientData>
-  <wne:recipientData>
-    <wne:active wne:val="1"/>
-    <wne:hash wne:val="1483816740"/>
-  </wne:recipientData>
-  <wne:recipientData>
-    <wne:active wne:val="1"/>
-    <wne:hash wne:val="31671175"/>
-  </wne:recipientData>
-  <wne:recipientData>
-    <wne:active wne:val="1"/>
-    <wne:hash wne:val="-1313220399"/>
-  </wne:recipientData>
-  <wne:recipientData>
-    <wne:active wne:val="1"/>
-    <wne:hash wne:val="-1360461771"/>
-  </wne:recipientData>
-  <wne:recipientData>
-    <wne:active wne:val="1"/>
-    <wne:hash wne:val="-1932135976"/>
-  </wne:recipientData>
-  <wne:recipientData>
-    <wne:active wne:val="1"/>
-    <wne:hash wne:val="28101405"/>
-  </wne:recipientData>
-  <wne:recipientData>
-    <wne:active wne:val="1"/>
-    <wne:hash wne:val="-200822849"/>
-  </wne:recipientData>
-  <wne:recipientData>
-    <wne:active wne:val="1"/>
-    <wne:hash wne:val="634564229"/>
-  </wne:recipientData>
-  <wne:recipientData>
-    <wne:active wne:val="1"/>
-    <wne:hash wne:val="-553367263"/>
-  </wne:recipientData>
-  <wne:recipientData>
-    <wne:active wne:val="1"/>
-    <wne:hash wne:val="1160603112"/>
-  </wne:recipientData>
-  <wne:recipientData>
-    <wne:active wne:val="1"/>
-    <wne:hash wne:val="1855556009"/>
-  </wne:recipientData>
-  <wne:recipientData>
-    <wne:active wne:val="1"/>
-    <wne:hash wne:val="-2099627573"/>
-  </wne:recipientData>
-  <wne:recipientData>
-    <wne:active wne:val="1"/>
-    <wne:hash wne:val="-283105475"/>
-  </wne:recipientData>
-  <wne:recipientData>
-    <wne:active wne:val="1"/>
-    <wne:hash wne:val="707867722"/>
-  </wne:recipientData>
-  <wne:recipientData>
-    <wne:active wne:val="1"/>
-    <wne:hash wne:val="-2001992044"/>
-  </wne:recipientData>
-  <wne:recipientData>
-    <wne:active wne:val="1"/>
-    <wne:hash wne:val="1614571999"/>
-  </wne:recipientData>
-  <wne:recipientData>
-    <wne:active wne:val="1"/>
-    <wne:hash wne:val="-1836339160"/>
-  </wne:recipientData>
-  <wne:recipientData>
-    <wne:active wne:val="1"/>
-    <wne:hash wne:val="661240371"/>
-  </wne:recipientData>
-  <wne:recipientData>
-    <wne:active wne:val="1"/>
-    <wne:hash wne:val="-509385823"/>
-  </wne:recipientData>
-  <wne:recipientData>
-    <wne:active wne:val="1"/>
-    <wne:hash wne:val="549880879"/>
-  </wne:recipientData>
-  <wne:recipientData>
-    <wne:active wne:val="1"/>
-    <wne:hash wne:val="227542117"/>
-  </wne:recipientData>
-  <wne:recipientData>
-    <wne:active wne:val="1"/>
-    <wne:hash wne:val="-867509919"/>
-  </wne:recipientData>
-  <wne:recipientData>
-    <wne:active wne:val="1"/>
-    <wne:hash wne:val="-1429621389"/>
-  </wne:recipientData>
-  <wne:recipientData>
-    <wne:active wne:val="1"/>
-    <wne:hash wne:val="-304220721"/>
-  </wne:recipientData>
-  <wne:recipientData>
-    <wne:active wne:val="1"/>
-    <wne:hash wne:val="-225495783"/>
-  </wne:recipientData>
-  <wne:recipientData>
-    <wne:active wne:val="1"/>
-    <wne:hash wne:val="-1541158075"/>
-  </wne:recipientData>
-  <wne:recipientData>
-    <wne:active wne:val="1"/>
-    <wne:hash wne:val="1666477042"/>
-  </wne:recipientData>
-  <wne:recipientData>
-    <wne:active wne:val="1"/>
-    <wne:hash wne:val="1000700591"/>
-  </wne:recipientData>
-  <wne:recipientData>
-    <wne:active wne:val="1"/>
-    <wne:hash wne:val="1580881378"/>
-  </wne:recipientData>
-  <wne:recipientData>
-    <wne:active wne:val="1"/>
-    <wne:hash wne:val="-783992347"/>
-  </wne:recipientData>
-  <wne:recipientData>
-    <wne:active wne:val="1"/>
-    <wne:hash wne:val="944187080"/>
-  </wne:recipientData>
-  <wne:recipientData>
-    <wne:active wne:val="1"/>
-    <wne:hash wne:val="835310352"/>
-  </wne:recipientData>
-  <wne:recipientData>
-    <wne:active wne:val="1"/>
-    <wne:hash wne:val="1995415737"/>
-  </wne:recipientData>
-  <wne:recipientData>
-    <wne:active wne:val="1"/>
-    <wne:hash wne:val="-1300547333"/>
-  </wne:recipientData>
-  <wne:recipientData>
-    <wne:active wne:val="1"/>
-    <wne:hash wne:val="1882106050"/>
-  </wne:recipientData>
-  <wne:recipientData>
-    <wne:active wne:val="1"/>
-    <wne:hash wne:val="1160029150"/>
-  </wne:recipientData>
-  <wne:recipientData>
-    <wne:active wne:val="1"/>
-    <wne:hash wne:val="-773251352"/>
-  </wne:recipientData>
-  <wne:recipientData>
-    <wne:active wne:val="1"/>
-    <wne:hash wne:val="-1471675620"/>
-  </wne:recipientData>
-  <wne:recipientData>
-    <wne:active wne:val="1"/>
-    <wne:hash wne:val="-117276451"/>
-  </wne:recipientData>
-  <wne:recipientData>
-    <wne:active wne:val="1"/>
-    <wne:hash wne:val="1125241088"/>
-  </wne:recipientData>
-  <wne:recipientData>
-    <wne:active wne:val="1"/>
-    <wne:hash wne:val="1897245442"/>
-  </wne:recipientData>
-  <wne:recipientData>
-    <wne:active wne:val="1"/>
-    <wne:hash wne:val="-364441115"/>
-  </wne:recipientData>
-  <wne:recipientData>
-    <wne:active wne:val="1"/>
-    <wne:hash wne:val="348474713"/>
-  </wne:recipientData>
-  <wne:recipientData>
-    <wne:active wne:val="1"/>
-    <wne:hash wne:val="-232426248"/>
-  </wne:recipientData>
-  <wne:recipientData>
-    <wne:active wne:val="1"/>
-    <wne:hash wne:val="-184311217"/>
-  </wne:recipientData>
-  <wne:recipientData>
-    <wne:active wne:val="1"/>
-    <wne:hash wne:val="-1837879691"/>
-  </wne:recipientData>
-  <wne:recipientData>
-    <wne:active wne:val="1"/>
-    <wne:hash wne:val="-1116364067"/>
-  </wne:recipientData>
-  <wne:recipientData>
-    <wne:active wne:val="1"/>
-    <wne:hash wne:val="-777504315"/>
-  </wne:recipientData>
-  <wne:recipientData>
-    <wne:active wne:val="1"/>
-    <wne:hash wne:val="580464056"/>
-  </wne:recipientData>
-  <wne:recipientData>
-    <wne:active wne:val="1"/>
-    <wne:hash wne:val="-780080516"/>
-  </wne:recipientData>
-  <wne:recipientData>
-    <wne:active wne:val="1"/>
-    <wne:hash wne:val="1880156090"/>
-  </wne:recipientData>
-  <wne:recipientData>
-    <wne:active wne:val="1"/>
-    <wne:hash wne:val="743226729"/>
-  </wne:recipientData>
-  <wne:recipientData>
-    <wne:active wne:val="1"/>
-    <wne:hash wne:val="638167927"/>
-  </wne:recipientData>
-  <wne:recipientData>
-    <wne:active wne:val="1"/>
-    <wne:hash wne:val="550629185"/>
-  </wne:recipientData>
-  <wne:recipientData>
-    <wne:active wne:val="1"/>
-    <wne:hash wne:val="184879134"/>
-  </wne:recipientData>
-  <wne:recipientData>
-    <wne:active wne:val="1"/>
-    <wne:hash wne:val="-1690936100"/>
-  </wne:recipientData>
-  <wne:recipientData>
-    <wne:active wne:val="1"/>
-    <wne:hash wne:val="1466156463"/>
-  </wne:recipientData>
-  <wne:recipientData>
-    <wne:active wne:val="1"/>
-    <wne:hash wne:val="-578228918"/>
-  </wne:recipientData>
-  <wne:recipientData>
-    <wne:active wne:val="1"/>
-    <wne:hash wne:val="-1241001041"/>
-  </wne:recipientData>
-  <wne:recipientData>
-    <wne:active wne:val="1"/>
-    <wne:hash wne:val="543833850"/>
-  </wne:recipientData>
-  <wne:recipientData>
-    <wne:active wne:val="1"/>
-    <wne:hash wne:val="-642093342"/>
-  </wne:recipientData>
-  <wne:recipientData>
-    <wne:active wne:val="1"/>
-    <wne:hash wne:val="-1723537140"/>
-  </wne:recipientData>
-  <wne:recipientData>
-    <wne:active wne:val="1"/>
-    <wne:hash wne:val="151364037"/>
-  </wne:recipientData>
-  <wne:recipientData>
-    <wne:active wne:val="1"/>
-    <wne:hash wne:val="660937301"/>
-  </wne:recipientData>
-  <wne:recipientData>
-    <wne:active wne:val="1"/>
-    <wne:hash wne:val="-226583642"/>
-  </wne:recipientData>
-  <wne:recipientData>
-    <wne:active wne:val="1"/>
-    <wne:hash wne:val="-1194497897"/>
-  </wne:recipientData>
-  <wne:recipientData>
-    <wne:active wne:val="1"/>
-    <wne:hash wne:val="-298605991"/>
-  </wne:recipientData>
-  <wne:recipientData>
-    <wne:active wne:val="1"/>
-    <wne:hash wne:val="156229042"/>
-  </wne:recipientData>
-  <wne:recipientData>
-    <wne:active wne:val="1"/>
-    <wne:hash wne:val="-1146150365"/>
-  </wne:recipientData>
-  <wne:recipientData>
-    <wne:active wne:val="1"/>
-    <wne:hash wne:val="-106170495"/>
-  </wne:recipientData>
-  <wne:recipientData>
-    <wne:active wne:val="1"/>
-    <wne:hash wne:val="1394508934"/>
-  </wne:recipientData>
-  <wne:recipientData>
-    <wne:active wne:val="1"/>
-    <wne:hash wne:val="-791640050"/>
-  </wne:recipientData>
-  <wne:recipientData>
-    <wne:active wne:val="1"/>
-    <wne:hash wne:val="1270099542"/>
-  </wne:recipientData>
-  <wne:recipientData>
-    <wne:active wne:val="1"/>
-    <wne:hash wne:val="-1161655585"/>
-  </wne:recipientData>
-  <wne:recipientData>
-    <wne:active wne:val="1"/>
-    <wne:hash wne:val="-1284995048"/>
-  </wne:recipientData>
-  <wne:recipientData>
-    <wne:active wne:val="1"/>
-    <wne:hash wne:val="-68011595"/>
-  </wne:recipientData>
-  <wne:recipientData>
-    <wne:active wne:val="1"/>
-    <wne:hash wne:val="-1375291771"/>
-  </wne:recipientData>
-  <wne:recipientData>
-    <wne:active wne:val="1"/>
-    <wne:hash wne:val="1027836811"/>
-  </wne:recipientData>
-  <wne:recipientData>
-    <wne:active wne:val="1"/>
-    <wne:hash wne:val="1709153976"/>
-  </wne:recipientData>
-  <wne:recipientData>
-    <wne:active wne:val="1"/>
-    <wne:hash wne:val="-705732370"/>
-  </wne:recipientData>
-  <wne:recipientData>
-    <wne:active wne:val="1"/>
-    <wne:hash wne:val="-840487675"/>
-  </wne:recipientData>
-  <wne:recipientData>
-    <wne:active wne:val="1"/>
-    <wne:hash wne:val="-927964993"/>
-  </wne:recipientData>
-  <wne:recipientData>
-    <wne:active wne:val="1"/>
-    <wne:hash wne:val="-1586860725"/>
-  </wne:recipientData>
-  <wne:recipientData>
-    <wne:active wne:val="1"/>
-    <wne:hash wne:val="385917414"/>
-  </wne:recipientData>
-  <wne:recipientData>
-    <wne:active wne:val="1"/>
-    <wne:hash wne:val="1684986894"/>
-  </wne:recipientData>
-  <wne:recipientData>
-    <wne:active wne:val="1"/>
-    <wne:hash wne:val="681561527"/>
-  </wne:recipientData>
-  <wne:recipientData>
-    <wne:active wne:val="1"/>
-    <wne:hash wne:val="565508692"/>
-  </wne:recipientData>
-  <wne:recipientData>
-    <wne:active wne:val="1"/>
-    <wne:hash wne:val="-391998637"/>
-  </wne:recipientData>
-  <wne:recipientData>
-    <wne:active wne:val="1"/>
-    <wne:hash wne:val="1034448694"/>
-  </wne:recipientData>
-  <wne:recipientData>
-    <wne:active wne:val="1"/>
-    <wne:hash wne:val="1613785241"/>
-  </wne:recipientData>
-  <wne:recipientData>
-    <wne:active wne:val="1"/>
-    <wne:hash wne:val="-875785496"/>
-  </wne:recipientData>
-  <wne:recipientData>
-    <wne:active wne:val="1"/>
-    <wne:hash wne:val="-1925484889"/>
-  </wne:recipientData>
-  <wne:recipientData>
-    <wne:active wne:val="1"/>
-    <wne:hash wne:val="-2035455786"/>
-  </wne:recipientData>
-  <wne:recipientData>
-    <wne:active wne:val="1"/>
-    <wne:hash wne:val="-1396041137"/>
-  </wne:recipientData>
-  <wne:recipientData>
-    <wne:active wne:val="1"/>
-    <wne:hash wne:val="212422728"/>
-  </wne:recipientData>
-  <wne:recipientData>
-    <wne:active wne:val="1"/>
-    <wne:hash wne:val="704510996"/>
-  </wne:recipientData>
-  <wne:recipientData>
-    <wne:active wne:val="1"/>
-    <wne:hash wne:val="-392920166"/>
-  </wne:recipientData>
-  <wne:recipientData>
-    <wne:active wne:val="1"/>
-    <wne:hash wne:val="1430466626"/>
-  </wne:recipientData>
-  <wne:recipientData>
-    <wne:active wne:val="1"/>
-    <wne:hash wne:val="-479636825"/>
-  </wne:recipientData>
-  <wne:recipientData>
-    <wne:active wne:val="1"/>
-    <wne:hash wne:val="860532362"/>
-  </wne:recipientData>
-  <wne:recipientData>
-    <wne:active wne:val="1"/>
-    <wne:hash wne:val="-1821373101"/>
-  </wne:recipientData>
-  <wne:recipientData>
-    <wne:active wne:val="1"/>
-    <wne:hash wne:val="-344488917"/>
-  </wne:recipientData>
-  <wne:recipientData>
-    <wne:active wne:val="1"/>
-    <wne:hash wne:val="-1515421037"/>
-  </wne:recipientData>
-  <wne:recipientData>
-    <wne:active wne:val="1"/>
-    <wne:hash wne:val="1719161937"/>
-  </wne:recipientData>
-  <wne:recipientData>
-    <wne:active wne:val="1"/>
-    <wne:hash wne:val="1798039535"/>
-  </wne:recipientData>
-  <wne:recipientData>
-    <wne:active wne:val="1"/>
-    <wne:hash wne:val="1228496932"/>
-  </wne:recipientData>
-  <wne:recipientData>
-    <wne:active wne:val="1"/>
-    <wne:hash wne:val="644867269"/>
-  </wne:recipientData>
-  <wne:recipientData>
-    <wne:active wne:val="1"/>
-    <wne:hash wne:val="629850519"/>
-  </wne:recipientData>
-  <wne:recipientData>
-    <wne:active wne:val="1"/>
-    <wne:hash wne:val="-1520037332"/>
-  </wne:recipientData>
-  <wne:recipientData>
-    <wne:active wne:val="1"/>
-    <wne:hash wne:val="1702355515"/>
-  </wne:recipientData>
-  <wne:recipientData>
-    <wne:active wne:val="1"/>
-    <wne:hash wne:val="1051132348"/>
-  </wne:recipientData>
-  <wne:recipientData>
-    <wne:active wne:val="1"/>
-    <wne:hash wne:val="-1649259740"/>
-  </wne:recipientData>
-  <wne:recipientData>
-    <wne:active wne:val="1"/>
-    <wne:hash wne:val="-1123150627"/>
-  </wne:recipientData>
-  <wne:recipientData>
-    <wne:active wne:val="1"/>
-    <wne:hash wne:val="520169271"/>
-  </wne:recipientData>
-  <wne:recipientData>
-    <wne:active wne:val="1"/>
-    <wne:hash wne:val="-1367346452"/>
-  </wne:recipientData>
-  <wne:recipientData>
-    <wne:active wne:val="1"/>
-    <wne:hash wne:val="-325030234"/>
-  </wne:recipientData>
-  <wne:recipientData>
-    <wne:active wne:val="1"/>
-    <wne:hash wne:val="2077603603"/>
-  </wne:recipientData>
-  <wne:recipientData>
-    <wne:active wne:val="1"/>
-    <wne:hash wne:val="1735504751"/>
-  </wne:recipientData>
-  <wne:recipientData>
-    <wne:active wne:val="1"/>
-    <wne:hash wne:val="1989394196"/>
-  </wne:recipientData>
-  <wne:recipientData>
-    <wne:active wne:val="1"/>
-    <wne:hash wne:val="386894582"/>
-  </wne:recipientData>
-  <wne:recipientData>
-    <wne:active wne:val="1"/>
-    <wne:hash wne:val="-427893548"/>
-  </wne:recipientData>
-  <wne:recipientData>
-    <wne:active wne:val="1"/>
-    <wne:hash wne:val="850811707"/>
-  </wne:recipientData>
-  <wne:recipientData>
-    <wne:active wne:val="1"/>
-    <wne:hash wne:val="-716201084"/>
-  </wne:recipientData>
-  <wne:recipientData>
-    <wne:active wne:val="1"/>
-    <wne:hash wne:val="1898130354"/>
-  </wne:recipientData>
-  <wne:recipientData>
-    <wne:active wne:val="1"/>
-    <wne:hash wne:val="-558591785"/>
-  </wne:recipientData>
-  <wne:recipientData>
-    <wne:active wne:val="1"/>
-    <wne:hash wne:val="1362258502"/>
-  </wne:recipientData>
-  <wne:recipientData>
-    <wne:active wne:val="1"/>
-    <wne:hash wne:val="-61078052"/>
-  </wne:recipientData>
-  <wne:recipientData>
-    <wne:active wne:val="1"/>
-    <wne:hash wne:val="-1334874317"/>
-  </wne:recipientData>
-  <wne:recipientData>
-    <wne:active wne:val="1"/>
-    <wne:hash wne:val="985202740"/>
-  </wne:recipientData>
-  <wne:recipientData>
-    <wne:active wne:val="1"/>
-    <wne:hash wne:val="-1070797990"/>
-  </wne:recipientData>
-  <wne:recipientData>
-    <wne:active wne:val="1"/>
-    <wne:hash wne:val="-2114809025"/>
-  </wne:recipientData>
-  <wne:recipientData>
-    <wne:active wne:val="1"/>
-    <wne:hash wne:val="1545795211"/>
-  </wne:recipientData>
-  <wne:recipientData>
-    <wne:active wne:val="1"/>
-    <wne:hash wne:val="-1673295364"/>
-  </wne:recipientData>
-  <wne:recipientData>
-    <wne:active wne:val="1"/>
-    <wne:hash wne:val="1619683458"/>
-  </wne:recipientData>
-  <wne:recipientData>
-    <wne:active wne:val="1"/>
-    <wne:hash wne:val="1495341068"/>
-  </wne:recipientData>
-  <wne:recipientData>
-    <wne:active wne:val="1"/>
-    <wne:hash wne:val="-1952412825"/>
-  </wne:recipientData>
-  <wne:recipientData>
-    <wne:active wne:val="1"/>
-    <wne:hash wne:val="154574127"/>
-  </wne:recipientData>
-  <wne:recipientData>
-    <wne:active wne:val="1"/>
-    <wne:hash wne:val="1612847874"/>
-  </wne:recipientData>
-  <wne:recipientData>
-    <wne:active wne:val="1"/>
-    <wne:hash wne:val="1538628454"/>
-  </wne:recipientData>
-  <wne:recipientData>
-    <wne:active wne:val="1"/>
-    <wne:hash wne:val="1012888288"/>
-  </wne:recipientData>
-  <wne:recipientData>
-    <wne:active wne:val="1"/>
-    <wne:hash wne:val="749398625"/>
-  </wne:recipientData>
-  <wne:recipientData>
-    <wne:active wne:val="1"/>
-    <wne:hash wne:val="-477007272"/>
-  </wne:recipientData>
-  <wne:recipientData>
-    <wne:active wne:val="1"/>
-    <wne:hash wne:val="1186283630"/>
-  </wne:recipientData>
-  <wne:recipientData>
-    <wne:active wne:val="1"/>
-    <wne:hash wne:val="-174473626"/>
-  </wne:recipientData>
-  <wne:recipientData>
-    <wne:active wne:val="1"/>
-    <wne:hash wne:val="-228808936"/>
-  </wne:recipientData>
-  <wne:recipientData>
-    <wne:active wne:val="1"/>
-    <wne:hash wne:val="-1277552984"/>
-  </wne:recipientData>
-  <wne:recipientData>
-    <wne:active wne:val="1"/>
-    <wne:hash wne:val="-1346609458"/>
-  </wne:recipientData>
-  <wne:recipientData>
-    <wne:active wne:val="1"/>
-    <wne:hash wne:val="1416660425"/>
-  </wne:recipientData>
-  <wne:recipientData>
-    <wne:active wne:val="1"/>
-    <wne:hash wne:val="111327094"/>
-  </wne:recipientData>
-  <wne:recipientData>
-    <wne:active wne:val="1"/>
-    <wne:hash wne:val="-1110331513"/>
-  </wne:recipientData>
-  <wne:recipientData>
-    <wne:active wne:val="1"/>
-    <wne:hash wne:val="-2093388498"/>
-  </wne:recipientData>
-  <wne:recipientData>
-    <wne:active wne:val="1"/>
-    <wne:hash wne:val="362061820"/>
-  </wne:recipientData>
-  <wne:recipientData>
-    <wne:active wne:val="1"/>
-    <wne:hash wne:val="-1780868101"/>
-  </wne:recipientData>
-  <wne:recipientData>
-    <wne:active wne:val="1"/>
-    <wne:hash wne:val="-1583067013"/>
-  </wne:recipientData>
-  <wne:recipientData>
-    <wne:active wne:val="1"/>
-    <wne:hash wne:val="910576712"/>
-  </wne:recipientData>
-  <wne:recipientData>
-    <wne:active wne:val="1"/>
-    <wne:hash wne:val="-1770983049"/>
-  </wne:recipientData>
-  <wne:recipientData>
-    <wne:active wne:val="1"/>
-    <wne:hash wne:val="-214504080"/>
-  </wne:recipientData>
-  <wne:recipientData>
-    <wne:active wne:val="1"/>
-    <wne:hash wne:val="680595091"/>
-  </wne:recipientData>
-  <wne:recipientData>
-    <wne:active wne:val="1"/>
-    <wne:hash wne:val="-726156274"/>
-  </wne:recipientData>
-  <wne:recipientData>
-    <wne:active wne:val="1"/>
-    <wne:hash wne:val="-925649376"/>
-  </wne:recipientData>
-  <wne:recipientData>
-    <wne:active wne:val="1"/>
-    <wne:hash wne:val="-808013472"/>
-  </wne:recipientData>
-  <wne:recipientData>
-    <wne:active wne:val="1"/>
-    <wne:hash wne:val="441976861"/>
-  </wne:recipientData>
-  <wne:recipientData>
-    <wne:active wne:val="1"/>
-    <wne:hash wne:val="1258905085"/>
-  </wne:recipientData>
-  <wne:recipientData>
-    <wne:active wne:val="1"/>
-    <wne:hash wne:val="662480134"/>
-  </wne:recipientData>
-  <wne:recipientData>
-    <wne:active wne:val="1"/>
-    <wne:hash wne:val="-697027183"/>
-  </wne:recipientData>
-  <wne:recipientData>
-    <wne:active wne:val="1"/>
-    <wne:hash wne:val="237154289"/>
-  </wne:recipientData>
-  <wne:recipientData>
-    <wne:active wne:val="1"/>
-    <wne:hash wne:val="-1677042502"/>
-  </wne:recipientData>
-  <wne:recipientData>
-    <wne:active wne:val="1"/>
-    <wne:hash wne:val="1635984056"/>
-  </wne:recipientData>
-  <wne:recipientData>
-    <wne:active wne:val="1"/>
-    <wne:hash wne:val="-927003623"/>
-  </wne:recipientData>
-  <wne:recipientData>
-    <wne:active wne:val="1"/>
-    <wne:hash wne:val="-336562064"/>
-  </wne:recipientData>
-  <wne:recipientData>
-    <wne:active wne:val="1"/>
-    <wne:hash wne:val="1444837292"/>
-  </wne:recipientData>
-  <wne:recipientData>
-    <wne:active wne:val="1"/>
-    <wne:hash wne:val="1499342129"/>
-  </wne:recipientData>
-  <wne:recipientData>
-    <wne:active wne:val="1"/>
-    <wne:hash wne:val="938129288"/>
-  </wne:recipientData>
-  <wne:recipientData>
-    <wne:active wne:val="1"/>
-    <wne:hash wne:val="-175069560"/>
-  </wne:recipientData>
-  <wne:recipientData>
-    <wne:active wne:val="1"/>
-    <wne:hash wne:val="-658206302"/>
-  </wne:recipientData>
-  <wne:recipientData>
-    <wne:active wne:val="1"/>
-    <wne:hash wne:val="256687267"/>
-  </wne:recipientData>
-  <wne:recipientData>
-    <wne:active wne:val="1"/>
-    <wne:hash wne:val="2028151896"/>
-  </wne:recipientData>
-  <wne:recipientData>
-    <wne:active wne:val="1"/>
-    <wne:hash wne:val="11083855"/>
-  </wne:recipientData>
-  <wne:recipientData>
-    <wne:active wne:val="1"/>
-    <wne:hash wne:val="-735880162"/>
-  </wne:recipientData>
-  <wne:recipientData>
-    <wne:active wne:val="1"/>
-    <wne:hash wne:val="-1372732546"/>
-  </wne:recipientData>
-  <wne:recipientData>
-    <wne:active wne:val="1"/>
-    <wne:hash wne:val="1261140289"/>
-  </wne:recipientData>
-  <wne:recipientData>
-    <wne:active wne:val="1"/>
-    <wne:hash wne:val="1585080194"/>
-  </wne:recipientData>
-  <wne:recipientData>
-    <wne:active wne:val="1"/>
-    <wne:hash wne:val="-710444312"/>
-  </wne:recipientData>
-  <wne:recipientData>
-    <wne:active wne:val="1"/>
-    <wne:hash wne:val="1783911893"/>
-  </wne:recipientData>
-  <wne:recipientData>
-    <wne:active wne:val="1"/>
-    <wne:hash wne:val="208850010"/>
-  </wne:recipientData>
-  <wne:recipientData>
-    <wne:active wne:val="1"/>
-    <wne:hash wne:val="926600061"/>
-  </wne:recipientData>
-  <wne:recipientData>
-    <wne:active wne:val="1"/>
-    <wne:hash wne:val="1180141243"/>
-  </wne:recipientData>
-  <wne:recipientData>
-    <wne:active wne:val="1"/>
-    <wne:hash wne:val="-1031689711"/>
-  </wne:recipientData>
-  <wne:recipientData>
-    <wne:active wne:val="1"/>
-    <wne:hash wne:val="-275843683"/>
-  </wne:recipientData>
-  <wne:recipientData>
-    <wne:active wne:val="1"/>
-    <wne:hash wne:val="569678183"/>
-  </wne:recipientData>
-  <wne:recipientData>
-    <wne:active wne:val="1"/>
-    <wne:hash wne:val="1724158626"/>
-  </wne:recipientData>
-  <wne:recipientData>
-    <wne:active wne:val="1"/>
-    <wne:hash wne:val="-1754231531"/>
-  </wne:recipientData>
-  <wne:recipientData>
-    <wne:active wne:val="1"/>
-    <wne:hash wne:val="1445878472"/>
-  </wne:recipientData>
-  <wne:recipientData>
-    <wne:active wne:val="1"/>
-    <wne:hash wne:val="2056234280"/>
-  </wne:recipientData>
-  <wne:recipientData>
-    <wne:active wne:val="1"/>
-    <wne:hash wne:val="1089659620"/>
-  </wne:recipientData>
-  <wne:recipientData>
-    <wne:active wne:val="1"/>
-    <wne:hash wne:val="797130812"/>
-  </wne:recipientData>
-  <wne:recipientData>
-    <wne:active wne:val="1"/>
-  </wne:recipientData>
-  <wne:recipientData>
-    <wne:active wne:val="1"/>
-  </wne:recipientData>
-  <wne:recipientData>
-    <wne:active wne:val="1"/>
-  </wne:recipientData>
-  <wne:recipientData>
-    <wne:active wne:val="1"/>
-  </wne:recipientData>
-  <wne:recipientData>
-    <wne:active wne:val="1"/>
-  </wne:recipientData>
-  <wne:recipientData>
-    <wne:active wne:val="1"/>
-  </wne:recipientData>
-  <wne:recipientData>
-    <wne:active wne:val="1"/>
-  </wne:recipientData>
-  <wne:recipientData>
-    <wne:active wne:val="1"/>
-  </wne:recipientData>
-  <wne:recipientData>
-    <wne:active wne:val="1"/>
-  </wne:recipientData>
-  <wne:recipientData>
-    <wne:active wne:val="1"/>
-    <wne:hash wne:val="111921077"/>
-  </wne:recipientData>
-  <wne:recipientData>
-    <wne:active wne:val="1"/>
-  </wne:recipientData>
-  <wne:recipientData>
-    <wne:active wne:val="1"/>
-  </wne:recipientData>
-  <wne:recipientData>
-    <wne:active wne:val="1"/>
-  </wne:recipientData>
-  <wne:recipientData>
-    <wne:active wne:val="1"/>
-  </wne:recipientData>
-  <wne:recipientData>
-    <wne:active wne:val="1"/>
-  </wne:recipientData>
-  <wne:recipientData>
-    <wne:active wne:val="1"/>
-  </wne:recipientData>
-  <wne:recipientData>
-    <wne:active wne:val="1"/>
-  </wne:recipientData>
-  <wne:recipientData>
-    <wne:active wne:val="1"/>
-  </wne:recipientData>
-  <wne:recipientData>
-    <wne:active wne:val="1"/>
-  </wne:recipientData>
-  <wne:recipientData>
-    <wne:active wne:val="1"/>
-  </wne:recipientData>
-  <wne:recipientData>
-    <wne:active wne:val="1"/>
-  </wne:recipientData>
-  <wne:recipientData>
-    <wne:active wne:val="1"/>
-  </wne:recipientData>
-  <wne:recipientData>
-    <wne:active wne:val="1"/>
-  </wne:recipientData>
-  <wne:recipientData>
-    <wne:active wne:val="1"/>
-  </wne:recipientData>
-  <wne:recipientData>
-    <wne:active wne:val="1"/>
-  </wne:recipientData>
-  <wne:recipientData>
-    <wne:active wne:val="1"/>
-  </wne:recipientData>
-  <wne:recipientData>
-    <wne:active wne:val="1"/>
-  </wne:recipientData>
-  <wne:recipientData>
-    <wne:active wne:val="1"/>
-  </wne:recipientData>
-  <wne:recipientData>
-    <wne:active wne:val="1"/>
-  </wne:recipientData>
-  <wne:recipientData>
-    <wne:active wne:val="1"/>
-  </wne:recipientData>
-  <wne:recipientData>
-    <wne:active wne:val="1"/>
-  </wne:recipientData>
-  <wne:recipientData>
-    <wne:active wne:val="1"/>
-  </wne:recipientData>
-  <wne:recipientData>
-    <wne:active wne:val="1"/>
-  </wne:recipientData>
-  <wne:recipientData>
-    <wne:active wne:val="1"/>
-  </wne:recipientData>
-  <wne:recipientData>
-    <wne:active wne:val="1"/>
-  </wne:recipientData>
-  <wne:recipientData>
-    <wne:active wne:val="1"/>
-  </wne:recipientData>
-  <wne:recipientData>
-    <wne:active wne:val="1"/>
-  </wne:recipientData>
-  <wne:recipientData>
-    <wne:active wne:val="1"/>
-  </wne:recipientData>
-  <wne:recipientData>
-    <wne:active wne:val="1"/>
-  </wne:recipientData>
-  <wne:recipientData>
-    <wne:active wne:val="1"/>
-  </wne:recipientData>
-  <wne:recipientData>
-    <wne:active wne:val="1"/>
-  </wne:recipientData>
-  <wne:recipientData>
-    <wne:active wne:val="1"/>
-  </wne:recipientData>
-  <wne:recipientData>
-    <wne:active wne:val="1"/>
-  </wne:recipientData>
-  <wne:recipientData>
-    <wne:active wne:val="1"/>
-  </wne:recipientData>
-  <wne:recipientData>
-    <wne:active wne:val="1"/>
-  </wne:recipientData>
-  <wne:recipientData>
-    <wne:active wne:val="1"/>
-  </wne:recipientData>
-  <wne:recipientData>
-    <wne:active wne:val="1"/>
-  </wne:recipientData>
-  <wne:recipientData>
-    <wne:active wne:val="1"/>
-  </wne:recipientData>
-  <wne:recipientData>
-    <wne:active wne:val="1"/>
-  </wne:recipientData>
-  <wne:recipientData>
-    <wne:active wne:val="1"/>
-  </wne:recipientData>
-  <wne:recipientData>
-    <wne:active wne:val="1"/>
-  </wne:recipientData>
-  <wne:recipientData>
-    <wne:active wne:val="1"/>
-  </wne:recipientData>
-  <wne:recipientData>
-    <wne:active wne:val="1"/>
-  </wne:recipientData>
-  <wne:recipientData>
-    <wne:active wne:val="1"/>
-  </wne:recipientData>
-  <wne:recipientData>
-    <wne:active wne:val="1"/>
-  </wne:recipientData>
-  <wne:recipientData>
-    <wne:active wne:val="1"/>
-  </wne:recipientData>
-  <wne:recipientData>
-    <wne:active wne:val="1"/>
-  </wne:recipientData>
-  <wne:recipientData>
-    <wne:active wne:val="1"/>
-  </wne:recipientData>
-  <wne:recipientData>
-    <wne:active wne:val="1"/>
-  </wne:recipientData>
-  <wne:recipientData>
-    <wne:active wne:val="1"/>
-  </wne:recipientData>
-  <wne:recipientData>
-    <wne:active wne:val="1"/>
-  </wne:recipientData>
-  <wne:recipientData>
-    <wne:active wne:val="1"/>
-  </wne:recipientData>
-  <wne:recipientData>
-    <wne:active wne:val="1"/>
-  </wne:recipientData>
-  <wne:recipientData>
-    <wne:active wne:val="1"/>
-  </wne:recipientData>
-  <wne:recipientData>
-    <wne:active wne:val="1"/>
-  </wne:recipientData>
-  <wne:recipientData>
-    <wne:active wne:val="1"/>
-  </wne:recipientData>
-  <wne:recipientData>
-    <wne:active wne:val="1"/>
-  </wne:recipientData>
-  <wne:recipientData>
-    <wne:active wne:val="1"/>
-  </wne:recipientData>
-  <wne:recipientData>
-    <wne:active wne:val="1"/>
-  </wne:recipientData>
-  <wne:recipientData>
-    <wne:active wne:val="1"/>
-  </wne:recipientData>
-  <wne:recipientData>
-    <wne:active wne:val="1"/>
-  </wne:recipientData>
-  <wne:recipientData>
-    <wne:active wne:val="1"/>
-  </wne:recipientData>
-  <wne:recipientData>
-    <wne:active wne:val="1"/>
-  </wne:recipientData>
-  <wne:recipientData>
-    <wne:active wne:val="1"/>
-  </wne:recipientData>
-  <wne:recipientData>
-    <wne:active wne:val="1"/>
-  </wne:recipientData>
-  <wne:recipientData>
-    <wne:active wne:val="1"/>
-  </wne:recipientData>
-  <wne:recipientData>
-    <wne:active wne:val="1"/>
-  </wne:recipientData>
-  <wne:recipientData>
-    <wne:active wne:val="1"/>
-  </wne:recipientData>
-  <wne:recipientData>
-    <wne:active wne:val="1"/>
-  </wne:recipientData>
-  <wne:recipientData>
-    <wne:active wne:val="1"/>
-  </wne:recipientData>
-  <wne:recipientData>
-    <wne:active wne:val="1"/>
-  </wne:recipientData>
-  <wne:recipientData>
-    <wne:active wne:val="1"/>
-  </wne:recipientData>
-  <wne:recipientData>
-    <wne:active wne:val="1"/>
-  </wne:recipientData>
-  <wne:recipientData>
-    <wne:active wne:val="1"/>
-  </wne:recipientData>
-  <wne:recipientData>
-    <wne:active wne:val="1"/>
-  </wne:recipientData>
-  <wne:recipientData>
-    <wne:active wne:val="1"/>
-  </wne:recipientData>
-  <wne:recipientData>
-    <wne:active wne:val="1"/>
-  </wne:recipientData>
-  <wne:recipientData>
-    <wne:active wne:val="1"/>
-  </wne:recipientData>
-  <wne:recipientData>
-    <wne:active wne:val="1"/>
-  </wne:recipientData>
-  <wne:recipientData>
-    <wne:active wne:val="1"/>
-  </wne:recipientData>
-  <wne:recipientData>
-    <wne:active wne:val="1"/>
-  </wne:recipientData>
-  <wne:recipientData>
-    <wne:active wne:val="1"/>
-  </wne:recipientData>
-  <wne:recipientData>
-    <wne:active wne:val="1"/>
-  </wne:recipientData>
-  <wne:recipientData>
-    <wne:active wne:val="1"/>
-  </wne:recipientData>
-  <wne:recipientData>
-    <wne:active wne:val="1"/>
-  </wne:recipientData>
-  <wne:recipientData>
-    <wne:active wne:val="1"/>
-  </wne:recipientData>
-  <wne:recipientData>
-    <wne:active wne:val="1"/>
-  </wne:recipientData>
-  <wne:recipientData>
-    <wne:active wne:val="1"/>
-  </wne:recipientData>
-  <wne:recipientData>
-    <wne:active wne:val="1"/>
-  </wne:recipientData>
-  <wne:recipientData>
-    <wne:active wne:val="1"/>
-  </wne:recipientData>
-  <wne:recipientData>
-    <wne:active wne:val="1"/>
-  </wne:recipientData>
-  <wne:recipientData>
-    <wne:active wne:val="1"/>
-  </wne:recipientData>
-  <wne:recipientData>
-    <wne:active wne:val="1"/>
-  </wne:recipientData>
-  <wne:recipientData>
-    <wne:active wne:val="1"/>
-  </wne:recipientData>
-  <wne:recipientData>
-    <wne:active wne:val="1"/>
-  </wne:recipientData>
-  <wne:recipientData>
-    <wne:active wne:val="1"/>
-  </wne:recipientData>
-  <wne:recipientData>
-    <wne:active wne:val="1"/>
-  </wne:recipientData>
-  <wne:recipientData>
-    <wne:active wne:val="1"/>
-  </wne:recipientData>
-  <wne:recipientData>
-    <wne:active wne:val="1"/>
-  </wne:recipientData>
-  <wne:recipientData>
-    <wne:active wne:val="1"/>
-  </wne:recipientData>
-  <wne:recipientData>
-    <wne:active wne:val="1"/>
-  </wne:recipientData>
-  <wne:recipientData>
-    <wne:active wne:val="1"/>
-  </wne:recipientData>
-  <wne:recipientData>
-    <wne:active wne:val="1"/>
-  </wne:recipientData>
-  <wne:recipientData>
-    <wne:active wne:val="1"/>
-  </wne:recipientData>
-  <wne:recipientData>
-    <wne:active wne:val="1"/>
-  </wne:recipientData>
-  <wne:recipientData>
-    <wne:active wne:val="1"/>
-  </wne:recipientData>
-  <wne:recipientData>
-    <wne:active wne:val="1"/>
-  </wne:recipientData>
-  <wne:recipientData>
-    <wne:active wne:val="1"/>
-  </wne:recipientData>
-  <wne:recipientData>
-    <wne:active wne:val="1"/>
-  </wne:recipientData>
-  <wne:recipientData>
-    <wne:active wne:val="1"/>
-  </wne:recipientData>
-  <wne:recipientData>
-    <wne:active wne:val="1"/>
-  </wne:recipientData>
-  <wne:recipientData>
-    <wne:active wne:val="1"/>
-  </wne:recipientData>
-  <wne:recipientData>
-    <wne:active wne:val="1"/>
-  </wne:recipientData>
-  <wne:recipientData>
-    <wne:active wne:val="1"/>
-  </wne:recipientData>
-  <wne:recipientData>
-    <wne:active wne:val="1"/>
-  </wne:recipientData>
-  <wne:recipientData>
-    <wne:active wne:val="1"/>
-  </wne:recipientData>
-  <wne:recipientData>
-    <wne:active wne:val="1"/>
-  </wne:recipientData>
-  <wne:recipientData>
-    <wne:active wne:val="1"/>
-  </wne:recipientData>
-  <wne:recipientData>
-    <wne:active wne:val="1"/>
-  </wne:recipientData>
-  <wne:recipientData>
-    <wne:active wne:val="1"/>
-  </wne:recipientData>
-  <wne:recipientData>
-    <wne:active wne:val="1"/>
-  </wne:recipientData>
-  <wne:recipientData>
-    <wne:active wne:val="1"/>
-  </wne:recipientData>
-  <wne:recipientData>
-    <wne:active wne:val="1"/>
-  </wne:recipientData>
-  <wne:recipientData>
-    <wne:active wne:val="1"/>
-  </wne:recipientData>
-  <wne:recipientData>
-    <wne:active wne:val="1"/>
-  </wne:recipientData>
-  <wne:recipientData>
-    <wne:active wne:val="1"/>
-  </wne:recipientData>
-  <wne:recipientData>
-    <wne:active wne:val="1"/>
-  </wne:recipientData>
-  <wne:recipientData>
-    <wne:active wne:val="1"/>
-  </wne:recipientData>
-  <wne:recipientData>
-    <wne:active wne:val="1"/>
-  </wne:recipientData>
-  <wne:recipientData>
-    <wne:active wne:val="1"/>
-  </wne:recipientData>
-  <wne:recipientData>
-    <wne:active wne:val="1"/>
-  </wne:recipientData>
-  <wne:recipientData>
-    <wne:active wne:val="1"/>
-  </wne:recipientData>
-  <wne:recipientData>
-    <wne:active wne:val="1"/>
-  </wne:recipientData>
-  <wne:recipientData>
-    <wne:active wne:val="1"/>
-  </wne:recipientData>
-  <wne:recipientData>
-    <wne:active wne:val="1"/>
-  </wne:recipientData>
-  <wne:recipientData>
-    <wne:active wne:val="1"/>
-  </wne:recipientData>
-  <wne:recipientData>
-    <wne:active wne:val="1"/>
-  </wne:recipientData>
-  <wne:recipientData>
-    <wne:active wne:val="1"/>
-  </wne:recipientData>
-  <wne:recipientData>
-    <wne:active wne:val="1"/>
-  </wne:recipientData>
-  <wne:recipientData>
-    <wne:active wne:val="1"/>
-  </wne:recipientData>
-  <wne:recipientData>
-    <wne:active wne:val="1"/>
-  </wne:recipientData>
-  <wne:recipientData>
-    <wne:active wne:val="1"/>
-  </wne:recipientData>
-  <wne:recipientData>
-    <wne:active wne:val="1"/>
-  </wne:recipientData>
-  <wne:recipientData>
-    <wne:active wne:val="1"/>
-  </wne:recipientData>
-  <wne:recipientData>
-    <wne:active wne:val="1"/>
-  </wne:recipientData>
-  <wne:recipientData>
-    <wne:active wne:val="1"/>
-  </wne:recipientData>
-  <wne:recipientData>
-    <wne:active wne:val="1"/>
-  </wne:recipientData>
-  <wne:recipientData>
-    <wne:active wne:val="1"/>
-  </wne:recipientData>
-  <wne:recipientData>
-    <wne:active wne:val="1"/>
-  </wne:recipientData>
-  <wne:recipientData>
-    <wne:active wne:val="1"/>
-  </wne:recipientData>
-  <wne:recipientData>
-    <wne:active wne:val="1"/>
-  </wne:recipientData>
-  <wne:recipientData>
-    <wne:active wne:val="1"/>
-  </wne:recipientData>
-  <wne:recipientData>
-    <wne:active wne:val="1"/>
-  </wne:recipientData>
-  <wne:recipientData>
-    <wne:active wne:val="1"/>
-  </wne:recipientData>
-  <wne:recipientData>
-    <wne:active wne:val="1"/>
-  </wne:recipientData>
-  <wne:recipientData>
-    <wne:active wne:val="1"/>
-  </wne:recipientData>
-  <wne:recipientData>
-    <wne:active wne:val="1"/>
-  </wne:recipientData>
-  <wne:recipientData>
-    <wne:active wne:val="1"/>
-  </wne:recipientData>
-  <wne:recipientData>
-    <wne:active wne:val="1"/>
-  </wne:recipientData>
-  <wne:recipientData>
-    <wne:active wne:val="1"/>
-  </wne:recipientData>
-  <wne:recipientData>
-    <wne:active wne:val="1"/>
-  </wne:recipientData>
-  <wne:recipientData>
-    <wne:active wne:val="1"/>
-  </wne:recipientData>
-  <wne:recipientData>
-    <wne:active wne:val="1"/>
-  </wne:recipientData>
-  <wne:recipientData>
-    <wne:active wne:val="1"/>
-  </wne:recipientData>
-  <wne:recipientData>
-    <wne:active wne:val="1"/>
-  </wne:recipientData>
-  <wne:recipientData>
-    <wne:active wne:val="1"/>
-  </wne:recipientData>
-  <wne:recipientData>
-    <wne:active wne:val="1"/>
-  </wne:recipientData>
-  <wne:recipientData>
-    <wne:active wne:val="1"/>
-  </wne:recipientData>
-  <wne:recipientData>
-    <wne:active wne:val="1"/>
-  </wne:recipientData>
-  <wne:recipientData>
-    <wne:active wne:val="1"/>
-  </wne:recipientData>
-  <wne:recipientData>
-    <wne:active wne:val="1"/>
-  </wne:recipientData>
-  <wne:recipientData>
-    <wne:active wne:val="1"/>
-  </wne:recipientData>
-  <wne:recipientData>
-    <wne:active wne:val="1"/>
+    <wne:hash wne:val="-380448182"/>
+  </wne:recipientData>
+  <wne:recipientData>
+    <wne:active wne:val="1"/>
+    <wne:hash wne:val="343416341"/>
+  </wne:recipientData>
+  <wne:recipientData>
+    <wne:active wne:val="1"/>
+    <wne:hash wne:val="-1138714280"/>
+  </wne:recipientData>
+  <wne:recipientData>
+    <wne:active wne:val="1"/>
+    <wne:hash wne:val="-105305012"/>
+  </wne:recipientData>
+  <wne:recipientData>
+    <wne:active wne:val="1"/>
+    <wne:hash wne:val="2123448494"/>
+  </wne:recipientData>
+  <wne:recipientData>
+    <wne:active wne:val="1"/>
+    <wne:hash wne:val="-955089924"/>
+  </wne:recipientData>
+  <wne:recipientData>
+    <wne:active wne:val="1"/>
+    <wne:hash wne:val="-1421974255"/>
+  </wne:recipientData>
+  <wne:recipientData>
+    <wne:active wne:val="1"/>
+    <wne:hash wne:val="-538655282"/>
+  </wne:recipientData>
+  <wne:recipientData>
+    <wne:active wne:val="1"/>
+    <wne:hash wne:val="397228731"/>
+  </wne:recipientData>
+  <wne:recipientData>
+    <wne:active wne:val="1"/>
+    <wne:hash wne:val="-664026251"/>
+  </wne:recipientData>
+  <wne:recipientData>
+    <wne:active wne:val="1"/>
+    <wne:hash wne:val="1150784294"/>
+  </wne:recipientData>
+  <wne:recipientData>
+    <wne:active wne:val="1"/>
+    <wne:hash wne:val="-1635181054"/>
+  </wne:recipientData>
+  <wne:recipientData>
+    <wne:active wne:val="1"/>
+    <wne:hash wne:val="-1088647887"/>
+  </wne:recipientData>
+  <wne:recipientData>
+    <wne:active wne:val="1"/>
+    <wne:hash wne:val="-117922680"/>
   </wne:recipientData>
   <wne:recipientData>
     <wne:active wne:val="1"/>
@@ -5932,7 +4631,7 @@
 </file>
 
 <file path=customXml/itemProps1.xml><?xml version="1.0" encoding="utf-8"?>
-<ds:datastoreItem xmlns:ds="http://schemas.openxmlformats.org/officeDocument/2006/customXml" ds:itemID="{CE7EA2D8-53B7-44D5-A8EC-D01194BDED91}">
+<ds:datastoreItem xmlns:ds="http://schemas.openxmlformats.org/officeDocument/2006/customXml" ds:itemID="{EC2059BD-7DD5-4506-BB81-2C00F6BD2AD3}">
   <ds:schemaRefs>
     <ds:schemaRef ds:uri="http://schemas.openxmlformats.org/officeDocument/2006/bibliography"/>
   </ds:schemaRefs>

</xml_diff>